<commit_message>
docs: Atualiza documentacao do Database
</commit_message>
<xml_diff>
--- a/draft/MVP Project/Projeto - Banco de Dados/Projeto - Banco de Dados.docx
+++ b/draft/MVP Project/Projeto - Banco de Dados/Projeto - Banco de Dados.docx
@@ -233,21 +233,7 @@
           <w:sz w:val="28"/>
           <w:szCs w:val="28"/>
         </w:rPr>
-        <w:t>Decidimos utilizar SQL Server, pois é uma tecnologia com a qual já temos familiaridade e que na Azure é oferecid</w:t>
-      </w:r>
-      <w:r>
-        <w:rPr>
-          <w:sz w:val="28"/>
-          <w:szCs w:val="28"/>
-        </w:rPr>
-        <w:t>a</w:t>
-      </w:r>
-      <w:r>
-        <w:rPr>
-          <w:sz w:val="28"/>
-          <w:szCs w:val="28"/>
-        </w:rPr>
-        <w:t xml:space="preserve"> como um serviço excelente e gratuito.</w:t>
+        <w:t>Decidimos utilizar SQL Server, pois é uma tecnologia com a qual já temos familiaridade e que na Azure é oferecida como um serviço excelente e gratuito.</w:t>
       </w:r>
     </w:p>
     <w:p>
@@ -436,28 +422,122 @@
           <w:szCs w:val="28"/>
         </w:rPr>
       </w:pPr>
+      <w:r>
+        <w:rPr>
+          <w:b/>
+          <w:bCs/>
+          <w:noProof/>
+          <w:sz w:val="28"/>
+          <w:szCs w:val="28"/>
+        </w:rPr>
+        <w:drawing>
+          <wp:inline distT="0" distB="0" distL="0" distR="0" wp14:anchorId="36245D35" wp14:editId="56A84FCC">
+            <wp:extent cx="6645910" cy="2762250"/>
+            <wp:effectExtent l="0" t="0" r="2540" b="0"/>
+            <wp:docPr id="2031642139" name="Imagem 1"/>
+            <wp:cNvGraphicFramePr>
+              <a:graphicFrameLocks xmlns:a="http://schemas.openxmlformats.org/drawingml/2006/main" noChangeAspect="1"/>
+            </wp:cNvGraphicFramePr>
+            <a:graphic xmlns:a="http://schemas.openxmlformats.org/drawingml/2006/main">
+              <a:graphicData uri="http://schemas.openxmlformats.org/drawingml/2006/picture">
+                <pic:pic xmlns:pic="http://schemas.openxmlformats.org/drawingml/2006/picture">
+                  <pic:nvPicPr>
+                    <pic:cNvPr id="2031642139" name="Imagem 2031642139"/>
+                    <pic:cNvPicPr/>
+                  </pic:nvPicPr>
+                  <pic:blipFill>
+                    <a:blip r:embed="rId8" cstate="print">
+                      <a:extLst>
+                        <a:ext uri="{28A0092B-C50C-407E-A947-70E740481C1C}">
+                          <a14:useLocalDpi xmlns:a14="http://schemas.microsoft.com/office/drawing/2010/main" val="0"/>
+                        </a:ext>
+                      </a:extLst>
+                    </a:blip>
+                    <a:stretch>
+                      <a:fillRect/>
+                    </a:stretch>
+                  </pic:blipFill>
+                  <pic:spPr>
+                    <a:xfrm>
+                      <a:off x="0" y="0"/>
+                      <a:ext cx="6645910" cy="2762250"/>
+                    </a:xfrm>
+                    <a:prstGeom prst="rect">
+                      <a:avLst/>
+                    </a:prstGeom>
+                  </pic:spPr>
+                </pic:pic>
+              </a:graphicData>
+            </a:graphic>
+          </wp:inline>
+        </w:drawing>
+      </w:r>
     </w:p>
     <w:p>
       <w:pPr>
-        <w:jc w:val="both"/>
-        <w:rPr>
-          <w:b/>
-          <w:bCs/>
-          <w:sz w:val="28"/>
-          <w:szCs w:val="28"/>
-        </w:rPr>
-      </w:pPr>
+        <w:rPr>
+          <w:b/>
+          <w:bCs/>
+        </w:rPr>
+      </w:pPr>
+      <w:r>
+        <w:rPr>
+          <w:b/>
+          <w:bCs/>
+        </w:rPr>
+        <w:t xml:space="preserve">Link para o Diagrama Completo: </w:t>
+      </w:r>
+      <w:hyperlink r:id="rId9" w:history="1">
+        <w:r>
+          <w:rPr>
+            <w:rStyle w:val="Hyperlink"/>
+            <w:b/>
+            <w:bCs/>
+          </w:rPr>
+          <w:t>https://drive.google.com/file/</w:t>
+        </w:r>
+        <w:r>
+          <w:rPr>
+            <w:rStyle w:val="Hyperlink"/>
+            <w:b/>
+            <w:bCs/>
+          </w:rPr>
+          <w:t>d</w:t>
+        </w:r>
+        <w:r>
+          <w:rPr>
+            <w:rStyle w:val="Hyperlink"/>
+            <w:b/>
+            <w:bCs/>
+          </w:rPr>
+          <w:t>/1a7eJBq3Nr5HHKsB2DJyoqEqk47K3ML7A/view?usp=drive_link</w:t>
+        </w:r>
+      </w:hyperlink>
     </w:p>
     <w:p>
       <w:pPr>
-        <w:jc w:val="both"/>
-        <w:rPr>
-          <w:b/>
-          <w:bCs/>
-          <w:sz w:val="28"/>
-          <w:szCs w:val="28"/>
-        </w:rPr>
-      </w:pPr>
+        <w:rPr>
+          <w:b/>
+          <w:bCs/>
+        </w:rPr>
+      </w:pPr>
+      <w:r>
+        <w:rPr>
+          <w:b/>
+          <w:bCs/>
+        </w:rPr>
+        <w:t xml:space="preserve">Link para print da Versão em Questão: </w:t>
+      </w:r>
+      <w:hyperlink r:id="rId10" w:history="1">
+        <w:r>
+          <w:rPr>
+            <w:rStyle w:val="Hyperlink"/>
+            <w:b/>
+            <w:bCs/>
+          </w:rPr>
+          <w:t>https://drive.google.com/file/d/1SGt3aappuXwE4hY2qfo0dABDXKT2fMvW/view?usp=sharing</w:t>
+        </w:r>
+      </w:hyperlink>
     </w:p>
     <w:p>
       <w:pPr>
@@ -469,20 +549,153 @@
           <w:szCs w:val="28"/>
         </w:rPr>
       </w:pPr>
+      <w:r>
+        <w:rPr>
+          <w:b/>
+          <w:bCs/>
+          <w:sz w:val="28"/>
+          <w:szCs w:val="28"/>
+        </w:rPr>
+        <w:t>Alterações de Projeto</w:t>
+      </w:r>
     </w:p>
     <w:p>
       <w:pPr>
+        <w:pStyle w:val="PargrafodaLista"/>
+        <w:numPr>
+          <w:ilvl w:val="0"/>
+          <w:numId w:val="2"/>
+        </w:numPr>
         <w:jc w:val="both"/>
         <w:rPr>
-          <w:b/>
-          <w:bCs/>
-          <w:sz w:val="28"/>
-          <w:szCs w:val="28"/>
-        </w:rPr>
-      </w:pPr>
+          <w:sz w:val="28"/>
+          <w:szCs w:val="28"/>
+        </w:rPr>
+      </w:pPr>
+      <w:r>
+        <w:rPr>
+          <w:sz w:val="28"/>
+          <w:szCs w:val="28"/>
+        </w:rPr>
+        <w:t>Como</w:t>
+      </w:r>
+      <w:r>
+        <w:rPr>
+          <w:sz w:val="28"/>
+          <w:szCs w:val="28"/>
+        </w:rPr>
+        <w:t xml:space="preserve"> mostra o diagrama, nós decidimos que para o MVP não seria interessante nos preocuparmos com adicionar as regras de negócio de criação de uma loja virtual na plataforma. Concordamos que é mais viável implementar essas funções em etapas mais avançadas do projeto.</w:t>
+      </w:r>
     </w:p>
     <w:p>
       <w:pPr>
+        <w:jc w:val="both"/>
+        <w:rPr>
+          <w:b/>
+          <w:bCs/>
+          <w:sz w:val="28"/>
+          <w:szCs w:val="28"/>
+        </w:rPr>
+      </w:pPr>
+      <w:r>
+        <w:rPr>
+          <w:b/>
+          <w:bCs/>
+          <w:sz w:val="28"/>
+          <w:szCs w:val="28"/>
+        </w:rPr>
+        <w:t>Decisões Gerais</w:t>
+      </w:r>
+    </w:p>
+    <w:p>
+      <w:pPr>
+        <w:pStyle w:val="PargrafodaLista"/>
+        <w:numPr>
+          <w:ilvl w:val="0"/>
+          <w:numId w:val="2"/>
+        </w:numPr>
+        <w:jc w:val="both"/>
+        <w:rPr>
+          <w:sz w:val="28"/>
+          <w:szCs w:val="28"/>
+        </w:rPr>
+      </w:pPr>
+      <w:r>
+        <w:rPr>
+          <w:b/>
+          <w:bCs/>
+          <w:sz w:val="28"/>
+          <w:szCs w:val="28"/>
+        </w:rPr>
+        <w:t>Atributos de Estatística</w:t>
+      </w:r>
+      <w:r>
+        <w:rPr>
+          <w:b/>
+          <w:bCs/>
+          <w:sz w:val="28"/>
+          <w:szCs w:val="28"/>
+        </w:rPr>
+        <w:t xml:space="preserve">: </w:t>
+      </w:r>
+      <w:r>
+        <w:rPr>
+          <w:sz w:val="28"/>
+          <w:szCs w:val="28"/>
+        </w:rPr>
+        <w:t>Foi decidido também que nos metadados das entidades do negócio não seriam inseridos atributos de estatística, pois nesse caso, toda vez que uma operação fosse realizada no site seria necessário atualizar os atributos das respectivas entidades envolvidas, o que presumimos ser muito custoso para o sistema como um todo. Exemplos de atributos de estatística seria a taxa de conversão dos produtos e sua média de vendas. (Quando montarmos o dashboard vamos pensar em KPIs mais relevantes para um vendedor ou gestor sobre o desempenho do seu negócio)</w:t>
+      </w:r>
+      <w:r>
+        <w:rPr>
+          <w:sz w:val="28"/>
+          <w:szCs w:val="28"/>
+        </w:rPr>
+        <w:t>.</w:t>
+      </w:r>
+    </w:p>
+    <w:p>
+      <w:pPr>
+        <w:pStyle w:val="PargrafodaLista"/>
+        <w:numPr>
+          <w:ilvl w:val="0"/>
+          <w:numId w:val="2"/>
+        </w:numPr>
+        <w:jc w:val="both"/>
+        <w:rPr>
+          <w:sz w:val="28"/>
+          <w:szCs w:val="28"/>
+        </w:rPr>
+      </w:pPr>
+      <w:r>
+        <w:rPr>
+          <w:b/>
+          <w:bCs/>
+          <w:sz w:val="28"/>
+          <w:szCs w:val="28"/>
+        </w:rPr>
+        <w:t>Tabela Particionada:</w:t>
+      </w:r>
+      <w:r>
+        <w:rPr>
+          <w:sz w:val="28"/>
+          <w:szCs w:val="28"/>
+        </w:rPr>
+        <w:t xml:space="preserve"> Decidimos que a tabela de feedback deveria ser reutilizável para todas as entidades que tem como regra de negócio a recepção de avaliações. Nesse caso, para tornar nossa aplicação mais rápida e escalável, a tabela deverá ser particionada para que as consultas sejam otimizadas quando solicitadas ao banco de dados.</w:t>
+      </w:r>
+    </w:p>
+    <w:p>
+      <w:pPr>
+        <w:jc w:val="both"/>
+        <w:rPr>
+          <w:b/>
+          <w:bCs/>
+          <w:sz w:val="28"/>
+          <w:szCs w:val="28"/>
+        </w:rPr>
+      </w:pPr>
+    </w:p>
+    <w:p>
+      <w:pPr>
         <w:rPr>
           <w:b/>
           <w:bCs/>
@@ -497,6 +710,7 @@
           <w:sz w:val="32"/>
           <w:szCs w:val="32"/>
         </w:rPr>
+        <w:lastRenderedPageBreak/>
         <w:t>Bibliografia</w:t>
       </w:r>
     </w:p>
@@ -910,8 +1124,124 @@
       </w:rPr>
     </w:lvl>
   </w:abstractNum>
+  <w:abstractNum w:abstractNumId="1" w15:restartNumberingAfterBreak="0">
+    <w:nsid w:val="759E6F00"/>
+    <w:multiLevelType w:val="hybridMultilevel"/>
+    <w:tmpl w:val="68F017F6"/>
+    <w:lvl w:ilvl="0" w:tplc="04160001">
+      <w:start w:val="1"/>
+      <w:numFmt w:val="bullet"/>
+      <w:lvlText w:val=""/>
+      <w:lvlJc w:val="left"/>
+      <w:pPr>
+        <w:ind w:left="720" w:hanging="360"/>
+      </w:pPr>
+      <w:rPr>
+        <w:rFonts w:ascii="Symbol" w:hAnsi="Symbol" w:hint="default"/>
+      </w:rPr>
+    </w:lvl>
+    <w:lvl w:ilvl="1" w:tplc="04160003" w:tentative="1">
+      <w:start w:val="1"/>
+      <w:numFmt w:val="bullet"/>
+      <w:lvlText w:val="o"/>
+      <w:lvlJc w:val="left"/>
+      <w:pPr>
+        <w:ind w:left="1440" w:hanging="360"/>
+      </w:pPr>
+      <w:rPr>
+        <w:rFonts w:ascii="Courier New" w:hAnsi="Courier New" w:cs="Courier New" w:hint="default"/>
+      </w:rPr>
+    </w:lvl>
+    <w:lvl w:ilvl="2" w:tplc="04160005" w:tentative="1">
+      <w:start w:val="1"/>
+      <w:numFmt w:val="bullet"/>
+      <w:lvlText w:val=""/>
+      <w:lvlJc w:val="left"/>
+      <w:pPr>
+        <w:ind w:left="2160" w:hanging="360"/>
+      </w:pPr>
+      <w:rPr>
+        <w:rFonts w:ascii="Wingdings" w:hAnsi="Wingdings" w:hint="default"/>
+      </w:rPr>
+    </w:lvl>
+    <w:lvl w:ilvl="3" w:tplc="04160001" w:tentative="1">
+      <w:start w:val="1"/>
+      <w:numFmt w:val="bullet"/>
+      <w:lvlText w:val=""/>
+      <w:lvlJc w:val="left"/>
+      <w:pPr>
+        <w:ind w:left="2880" w:hanging="360"/>
+      </w:pPr>
+      <w:rPr>
+        <w:rFonts w:ascii="Symbol" w:hAnsi="Symbol" w:hint="default"/>
+      </w:rPr>
+    </w:lvl>
+    <w:lvl w:ilvl="4" w:tplc="04160003" w:tentative="1">
+      <w:start w:val="1"/>
+      <w:numFmt w:val="bullet"/>
+      <w:lvlText w:val="o"/>
+      <w:lvlJc w:val="left"/>
+      <w:pPr>
+        <w:ind w:left="3600" w:hanging="360"/>
+      </w:pPr>
+      <w:rPr>
+        <w:rFonts w:ascii="Courier New" w:hAnsi="Courier New" w:cs="Courier New" w:hint="default"/>
+      </w:rPr>
+    </w:lvl>
+    <w:lvl w:ilvl="5" w:tplc="04160005" w:tentative="1">
+      <w:start w:val="1"/>
+      <w:numFmt w:val="bullet"/>
+      <w:lvlText w:val=""/>
+      <w:lvlJc w:val="left"/>
+      <w:pPr>
+        <w:ind w:left="4320" w:hanging="360"/>
+      </w:pPr>
+      <w:rPr>
+        <w:rFonts w:ascii="Wingdings" w:hAnsi="Wingdings" w:hint="default"/>
+      </w:rPr>
+    </w:lvl>
+    <w:lvl w:ilvl="6" w:tplc="04160001" w:tentative="1">
+      <w:start w:val="1"/>
+      <w:numFmt w:val="bullet"/>
+      <w:lvlText w:val=""/>
+      <w:lvlJc w:val="left"/>
+      <w:pPr>
+        <w:ind w:left="5040" w:hanging="360"/>
+      </w:pPr>
+      <w:rPr>
+        <w:rFonts w:ascii="Symbol" w:hAnsi="Symbol" w:hint="default"/>
+      </w:rPr>
+    </w:lvl>
+    <w:lvl w:ilvl="7" w:tplc="04160003" w:tentative="1">
+      <w:start w:val="1"/>
+      <w:numFmt w:val="bullet"/>
+      <w:lvlText w:val="o"/>
+      <w:lvlJc w:val="left"/>
+      <w:pPr>
+        <w:ind w:left="5760" w:hanging="360"/>
+      </w:pPr>
+      <w:rPr>
+        <w:rFonts w:ascii="Courier New" w:hAnsi="Courier New" w:cs="Courier New" w:hint="default"/>
+      </w:rPr>
+    </w:lvl>
+    <w:lvl w:ilvl="8" w:tplc="04160005" w:tentative="1">
+      <w:start w:val="1"/>
+      <w:numFmt w:val="bullet"/>
+      <w:lvlText w:val=""/>
+      <w:lvlJc w:val="left"/>
+      <w:pPr>
+        <w:ind w:left="6480" w:hanging="360"/>
+      </w:pPr>
+      <w:rPr>
+        <w:rFonts w:ascii="Wingdings" w:hAnsi="Wingdings" w:hint="default"/>
+      </w:rPr>
+    </w:lvl>
+  </w:abstractNum>
   <w:num w:numId="1" w16cid:durableId="982737862">
     <w:abstractNumId w:val="0"/>
+  </w:num>
+  <w:num w:numId="2" w16cid:durableId="1182937477">
+    <w:abstractNumId w:val="1"/>
   </w:num>
 </w:numbering>
 </file>
@@ -1519,6 +1849,7 @@
   <w:style w:type="character" w:default="1" w:styleId="Fontepargpadro">
     <w:name w:val="Default Paragraph Font"/>
     <w:uiPriority w:val="1"/>
+    <w:semiHidden/>
     <w:unhideWhenUsed/>
   </w:style>
   <w:style w:type="table" w:default="1" w:styleId="Tabelanormal">
@@ -1850,6 +2181,41 @@
         <w:insideV w:val="single" w:sz="4" w:space="0" w:color="auto"/>
       </w:tblBorders>
     </w:tblPr>
+  </w:style>
+  <w:style w:type="character" w:styleId="Hyperlink">
+    <w:name w:val="Hyperlink"/>
+    <w:basedOn w:val="Fontepargpadro"/>
+    <w:uiPriority w:val="99"/>
+    <w:unhideWhenUsed/>
+    <w:rsid w:val="007629DD"/>
+    <w:rPr>
+      <w:color w:val="0563C1" w:themeColor="hyperlink"/>
+      <w:u w:val="single"/>
+    </w:rPr>
+  </w:style>
+  <w:style w:type="character" w:styleId="MenoPendente">
+    <w:name w:val="Unresolved Mention"/>
+    <w:basedOn w:val="Fontepargpadro"/>
+    <w:uiPriority w:val="99"/>
+    <w:semiHidden/>
+    <w:unhideWhenUsed/>
+    <w:rsid w:val="007629DD"/>
+    <w:rPr>
+      <w:color w:val="605E5C"/>
+      <w:shd w:val="clear" w:color="auto" w:fill="E1DFDD"/>
+    </w:rPr>
+  </w:style>
+  <w:style w:type="character" w:styleId="HiperlinkVisitado">
+    <w:name w:val="FollowedHyperlink"/>
+    <w:basedOn w:val="Fontepargpadro"/>
+    <w:uiPriority w:val="99"/>
+    <w:semiHidden/>
+    <w:unhideWhenUsed/>
+    <w:rsid w:val="007629DD"/>
+    <w:rPr>
+      <w:color w:val="954F72" w:themeColor="followedHyperlink"/>
+      <w:u w:val="single"/>
+    </w:rPr>
   </w:style>
 </w:styles>
 </file>

</xml_diff>